<commit_message>
Added notification text for the number of trials left in both Haptic Expressions and Haptic Glove.
</commit_message>
<xml_diff>
--- a/ haptic-glove --username sreekar/User response.docx
+++ b/ haptic-glove --username sreekar/User response.docx
@@ -92,6 +92,18 @@
       </w:r>
       <w:proofErr w:type="gramEnd"/>
     </w:p>
+    <w:p/>
+    <w:p>
+      <w:r>
+        <w:t>Mohammad</w:t>
+      </w:r>
+    </w:p>
+    <w:p>
+      <w:r>
+        <w:t>Angry and Surprise were easy to recognize if they followed one another. If there was a gap, it was confusing.</w:t>
+      </w:r>
+    </w:p>
+    <w:p/>
     <w:p/>
     <w:sectPr>
       <w:pgSz w:w="12240" w:h="15840"/>

</xml_diff>